<commit_message>
Updates: Add kable code and initial chart for Vehicle Model, updated and added anlysis 3 to docx.
</commit_message>
<xml_diff>
--- a/FinalPaper.docx
+++ b/FinalPaper.docx
@@ -9,8 +9,6 @@
         <w:ind w:left="720"/>
         <w:jc w:val="center"/>
       </w:pPr>
-      <w:bookmarkStart w:id="0" w:name="_GoBack"/>
-      <w:bookmarkEnd w:id="0"/>
     </w:p>
     <w:p>
       <w:pPr>
@@ -646,7 +644,71 @@
           <w:sz w:val="24"/>
           <w:szCs w:val="24"/>
         </w:rPr>
-        <w:t>project looked at two different approaches in marking machine data as good or bad.  Then a decision tree was tuned and trained before testing on a larger set of information.  The results were inconclusive as to what telematic information could be causing t</w:t>
+        <w:t xml:space="preserve">project looked at </w:t>
+      </w:r>
+      <w:r>
+        <w:rPr>
+          <w:rFonts w:ascii="Times New Roman" w:eastAsia="Times New Roman" w:hAnsi="Times New Roman" w:cs="Times New Roman"/>
+          <w:sz w:val="24"/>
+          <w:szCs w:val="24"/>
+        </w:rPr>
+        <w:t>the data two</w:t>
+      </w:r>
+      <w:r>
+        <w:rPr>
+          <w:rFonts w:ascii="Times New Roman" w:eastAsia="Times New Roman" w:hAnsi="Times New Roman" w:cs="Times New Roman"/>
+          <w:sz w:val="24"/>
+          <w:szCs w:val="24"/>
+        </w:rPr>
+        <w:t xml:space="preserve"> different approaches in marking machine data as </w:t>
+      </w:r>
+      <w:r>
+        <w:rPr>
+          <w:rFonts w:ascii="Times New Roman" w:eastAsia="Times New Roman" w:hAnsi="Times New Roman" w:cs="Times New Roman"/>
+          <w:sz w:val="24"/>
+          <w:szCs w:val="24"/>
+        </w:rPr>
+        <w:t>neutral</w:t>
+      </w:r>
+      <w:r>
+        <w:rPr>
+          <w:rFonts w:ascii="Times New Roman" w:eastAsia="Times New Roman" w:hAnsi="Times New Roman" w:cs="Times New Roman"/>
+          <w:sz w:val="24"/>
+          <w:szCs w:val="24"/>
+        </w:rPr>
+        <w:t xml:space="preserve"> or bad</w:t>
+      </w:r>
+      <w:r>
+        <w:rPr>
+          <w:rFonts w:ascii="Times New Roman" w:eastAsia="Times New Roman" w:hAnsi="Times New Roman" w:cs="Times New Roman"/>
+          <w:sz w:val="24"/>
+          <w:szCs w:val="24"/>
+        </w:rPr>
+        <w:t>, and then looking at the machine attributes themselves</w:t>
+      </w:r>
+      <w:r>
+        <w:rPr>
+          <w:rFonts w:ascii="Times New Roman" w:eastAsia="Times New Roman" w:hAnsi="Times New Roman" w:cs="Times New Roman"/>
+          <w:sz w:val="24"/>
+          <w:szCs w:val="24"/>
+        </w:rPr>
+        <w:t xml:space="preserve">.  </w:t>
+      </w:r>
+      <w:r>
+        <w:rPr>
+          <w:rFonts w:ascii="Times New Roman" w:eastAsia="Times New Roman" w:hAnsi="Times New Roman" w:cs="Times New Roman"/>
+          <w:sz w:val="24"/>
+          <w:szCs w:val="24"/>
+        </w:rPr>
+        <w:t>The first two approaches included using a tuned decision tree.  The third approach was looking for patterns within the dataset to gain insights on potential trends on what machines were failing.</w:t>
+      </w:r>
+      <w:r>
+        <w:rPr>
+          <w:rFonts w:ascii="Times New Roman" w:eastAsia="Times New Roman" w:hAnsi="Times New Roman" w:cs="Times New Roman"/>
+          <w:sz w:val="24"/>
+          <w:szCs w:val="24"/>
+        </w:rPr>
+        <w:t xml:space="preserve">  The results were inconclusive as to what telematic information could be causing t</w:t>
       </w:r>
       <w:r>
         <w:rPr>
@@ -1396,16 +1458,14 @@
         </w:rPr>
         <w:t xml:space="preserve"> .09</w:t>
       </w:r>
-      <w:proofErr w:type="gramStart"/>
-      <w:r>
-        <w:rPr>
-          <w:rFonts w:ascii="Times New Roman" w:eastAsia="Times New Roman" w:hAnsi="Times New Roman" w:cs="Times New Roman"/>
-          <w:sz w:val="24"/>
-          <w:szCs w:val="24"/>
-        </w:rPr>
-        <w:t>%  errors</w:t>
-      </w:r>
-      <w:proofErr w:type="gramEnd"/>
+      <w:r>
+        <w:rPr>
+          <w:rFonts w:ascii="Times New Roman" w:eastAsia="Times New Roman" w:hAnsi="Times New Roman" w:cs="Times New Roman"/>
+          <w:sz w:val="24"/>
+          <w:szCs w:val="24"/>
+        </w:rPr>
+        <w:t>% errors</w:t>
+      </w:r>
       <w:r>
         <w:rPr>
           <w:rFonts w:ascii="Times New Roman" w:eastAsia="Times New Roman" w:hAnsi="Times New Roman" w:cs="Times New Roman"/>
@@ -1441,16 +1501,14 @@
         </w:rPr>
         <w:t xml:space="preserve">ased on when it happens and all other times is considered no </w:t>
       </w:r>
-      <w:proofErr w:type="gramStart"/>
-      <w:r>
-        <w:rPr>
-          <w:rFonts w:ascii="Times New Roman" w:eastAsia="Times New Roman" w:hAnsi="Times New Roman" w:cs="Times New Roman"/>
-          <w:sz w:val="24"/>
-          <w:szCs w:val="24"/>
-        </w:rPr>
-        <w:t>errors.</w:t>
-      </w:r>
-      <w:proofErr w:type="gramEnd"/>
+      <w:r>
+        <w:rPr>
+          <w:rFonts w:ascii="Times New Roman" w:eastAsia="Times New Roman" w:hAnsi="Times New Roman" w:cs="Times New Roman"/>
+          <w:sz w:val="24"/>
+          <w:szCs w:val="24"/>
+        </w:rPr>
+        <w:t>errors?</w:t>
+      </w:r>
       <w:r>
         <w:rPr>
           <w:rFonts w:ascii="Times New Roman" w:eastAsia="Times New Roman" w:hAnsi="Times New Roman" w:cs="Times New Roman"/>
@@ -2787,6 +2845,438 @@
     <w:p>
       <w:pPr>
         <w:spacing w:line="240" w:lineRule="auto"/>
+        <w:ind w:firstLine="720"/>
+        <w:rPr>
+          <w:rFonts w:ascii="Times New Roman" w:eastAsia="Times New Roman" w:hAnsi="Times New Roman" w:cs="Times New Roman"/>
+          <w:sz w:val="24"/>
+          <w:szCs w:val="24"/>
+        </w:rPr>
+      </w:pPr>
+      <w:r>
+        <w:rPr>
+          <w:rFonts w:ascii="Times New Roman" w:eastAsia="Times New Roman" w:hAnsi="Times New Roman" w:cs="Times New Roman"/>
+          <w:sz w:val="24"/>
+          <w:szCs w:val="24"/>
+        </w:rPr>
+        <w:t xml:space="preserve">As with approach 1 attribute or feature selection is very important, with 186 columns of data there are many that more than likely do not contribute.  </w:t>
+      </w:r>
+      <w:r>
+        <w:rPr>
+          <w:rFonts w:ascii="Times New Roman" w:eastAsia="Times New Roman" w:hAnsi="Times New Roman" w:cs="Times New Roman"/>
+          <w:sz w:val="24"/>
+          <w:szCs w:val="24"/>
+        </w:rPr>
+        <w:t xml:space="preserve">With this dataset having a smaller set of bad records, the focus was to determine if there was a specific attribute contributing to the failures from the telematic data.  This </w:t>
+      </w:r>
+      <w:r>
+        <w:rPr>
+          <w:rFonts w:ascii="Times New Roman" w:eastAsia="Times New Roman" w:hAnsi="Times New Roman" w:cs="Times New Roman"/>
+          <w:sz w:val="24"/>
+          <w:szCs w:val="24"/>
+        </w:rPr>
+        <w:t>differs</w:t>
+      </w:r>
+      <w:r>
+        <w:rPr>
+          <w:rFonts w:ascii="Times New Roman" w:eastAsia="Times New Roman" w:hAnsi="Times New Roman" w:cs="Times New Roman"/>
+          <w:sz w:val="24"/>
+          <w:szCs w:val="24"/>
+        </w:rPr>
+        <w:t xml:space="preserve"> from approach 1 where, the entire </w:t>
+      </w:r>
+      <w:proofErr w:type="spellStart"/>
+      <w:r>
+        <w:rPr>
+          <w:rFonts w:ascii="Times New Roman" w:eastAsia="Times New Roman" w:hAnsi="Times New Roman" w:cs="Times New Roman"/>
+          <w:sz w:val="24"/>
+          <w:szCs w:val="24"/>
+        </w:rPr>
+        <w:t>days worth</w:t>
+      </w:r>
+      <w:proofErr w:type="spellEnd"/>
+      <w:r>
+        <w:rPr>
+          <w:rFonts w:ascii="Times New Roman" w:eastAsia="Times New Roman" w:hAnsi="Times New Roman" w:cs="Times New Roman"/>
+          <w:sz w:val="24"/>
+          <w:szCs w:val="24"/>
+        </w:rPr>
+        <w:t xml:space="preserve"> of data was considered bad</w:t>
+      </w:r>
+      <w:r>
+        <w:rPr>
+          <w:rFonts w:ascii="Times New Roman" w:eastAsia="Times New Roman" w:hAnsi="Times New Roman" w:cs="Times New Roman"/>
+          <w:sz w:val="24"/>
+          <w:szCs w:val="24"/>
+        </w:rPr>
+        <w:t xml:space="preserve">.  </w:t>
+      </w:r>
+      <w:r>
+        <w:rPr>
+          <w:rFonts w:ascii="Times New Roman" w:eastAsia="Times New Roman" w:hAnsi="Times New Roman" w:cs="Times New Roman"/>
+          <w:sz w:val="24"/>
+          <w:szCs w:val="24"/>
+        </w:rPr>
+        <w:t>The methods used across the entir</w:t>
+      </w:r>
+      <w:r>
+        <w:rPr>
+          <w:rFonts w:ascii="Times New Roman" w:eastAsia="Times New Roman" w:hAnsi="Times New Roman" w:cs="Times New Roman"/>
+          <w:sz w:val="24"/>
+          <w:szCs w:val="24"/>
+        </w:rPr>
+        <w:t xml:space="preserve">e set of data were used to look at information gain and attribute correlation as the main methods.  Then selection was made based on aggregation of those elements that were above a threshold of .001 </w:t>
+      </w:r>
+      <w:proofErr w:type="spellStart"/>
+      <w:r>
+        <w:rPr>
+          <w:rFonts w:ascii="Times New Roman" w:eastAsia="Times New Roman" w:hAnsi="Times New Roman" w:cs="Times New Roman"/>
+          <w:sz w:val="24"/>
+          <w:szCs w:val="24"/>
+        </w:rPr>
+        <w:t>infogain</w:t>
+      </w:r>
+      <w:proofErr w:type="spellEnd"/>
+      <w:r>
+        <w:rPr>
+          <w:rFonts w:ascii="Times New Roman" w:eastAsia="Times New Roman" w:hAnsi="Times New Roman" w:cs="Times New Roman"/>
+          <w:sz w:val="24"/>
+          <w:szCs w:val="24"/>
+        </w:rPr>
+        <w:t>.  This number was changed for this analysis beca</w:t>
+      </w:r>
+      <w:r>
+        <w:rPr>
+          <w:rFonts w:ascii="Times New Roman" w:eastAsia="Times New Roman" w:hAnsi="Times New Roman" w:cs="Times New Roman"/>
+          <w:sz w:val="24"/>
+          <w:szCs w:val="24"/>
+        </w:rPr>
+        <w:t>use the normal threshold of .01 would have provided zero results across the two evaluators.   In the end</w:t>
+      </w:r>
+      <w:r>
+        <w:rPr>
+          <w:rFonts w:ascii="Times New Roman" w:eastAsia="Times New Roman" w:hAnsi="Times New Roman" w:cs="Times New Roman"/>
+          <w:sz w:val="24"/>
+          <w:szCs w:val="24"/>
+        </w:rPr>
+        <w:t>,</w:t>
+      </w:r>
+      <w:r>
+        <w:rPr>
+          <w:rFonts w:ascii="Times New Roman" w:eastAsia="Times New Roman" w:hAnsi="Times New Roman" w:cs="Times New Roman"/>
+          <w:sz w:val="24"/>
+          <w:szCs w:val="24"/>
+        </w:rPr>
+        <w:t xml:space="preserve"> this resulted in the fo</w:t>
+      </w:r>
+      <w:r>
+        <w:rPr>
+          <w:rFonts w:ascii="Times New Roman" w:eastAsia="Times New Roman" w:hAnsi="Times New Roman" w:cs="Times New Roman"/>
+          <w:sz w:val="24"/>
+          <w:szCs w:val="24"/>
+        </w:rPr>
+        <w:t>llowing subset of 31 parameters as seen in</w:t>
+      </w:r>
+      <w:r>
+        <w:rPr>
+          <w:rFonts w:ascii="Times New Roman" w:eastAsia="Times New Roman" w:hAnsi="Times New Roman" w:cs="Times New Roman"/>
+          <w:sz w:val="24"/>
+          <w:szCs w:val="24"/>
+        </w:rPr>
+        <w:t xml:space="preserve"> figure 10</w:t>
+      </w:r>
+      <w:r>
+        <w:rPr>
+          <w:rFonts w:ascii="Times New Roman" w:eastAsia="Times New Roman" w:hAnsi="Times New Roman" w:cs="Times New Roman"/>
+          <w:sz w:val="24"/>
+          <w:szCs w:val="24"/>
+        </w:rPr>
+        <w:t xml:space="preserve"> below</w:t>
+      </w:r>
+      <w:r>
+        <w:rPr>
+          <w:rFonts w:ascii="Times New Roman" w:eastAsia="Times New Roman" w:hAnsi="Times New Roman" w:cs="Times New Roman"/>
+          <w:sz w:val="24"/>
+          <w:szCs w:val="24"/>
+        </w:rPr>
+        <w:t>:</w:t>
+      </w:r>
+    </w:p>
+    <w:p>
+      <w:pPr>
+        <w:spacing w:line="240" w:lineRule="auto"/>
+        <w:ind w:firstLine="720"/>
+        <w:rPr>
+          <w:rFonts w:ascii="Times New Roman" w:eastAsia="Times New Roman" w:hAnsi="Times New Roman" w:cs="Times New Roman"/>
+          <w:b/>
+          <w:sz w:val="24"/>
+          <w:szCs w:val="24"/>
+        </w:rPr>
+      </w:pPr>
+      <w:r>
+        <w:rPr>
+          <w:rFonts w:ascii="Times New Roman" w:eastAsia="Times New Roman" w:hAnsi="Times New Roman" w:cs="Times New Roman"/>
+          <w:b/>
+          <w:sz w:val="24"/>
+          <w:szCs w:val="24"/>
+        </w:rPr>
+        <w:t xml:space="preserve"> </w:t>
+      </w:r>
+      <w:r>
+        <w:rPr>
+          <w:noProof/>
+        </w:rPr>
+        <w:drawing>
+          <wp:inline distT="114300" distB="114300" distL="114300" distR="114300">
+            <wp:extent cx="2286000" cy="3448050"/>
+            <wp:effectExtent l="0" t="0" r="0" b="0"/>
+            <wp:docPr id="19" name="image38.png"/>
+            <wp:cNvGraphicFramePr/>
+            <a:graphic xmlns:a="http://schemas.openxmlformats.org/drawingml/2006/main">
+              <a:graphicData uri="http://schemas.openxmlformats.org/drawingml/2006/picture">
+                <pic:pic xmlns:pic="http://schemas.openxmlformats.org/drawingml/2006/picture">
+                  <pic:nvPicPr>
+                    <pic:cNvPr id="0" name="image38.png"/>
+                    <pic:cNvPicPr preferRelativeResize="0"/>
+                  </pic:nvPicPr>
+                  <pic:blipFill>
+                    <a:blip r:embed="rId12"/>
+                    <a:srcRect/>
+                    <a:stretch>
+                      <a:fillRect/>
+                    </a:stretch>
+                  </pic:blipFill>
+                  <pic:spPr>
+                    <a:xfrm>
+                      <a:off x="0" y="0"/>
+                      <a:ext cx="2286000" cy="3448050"/>
+                    </a:xfrm>
+                    <a:prstGeom prst="rect">
+                      <a:avLst/>
+                    </a:prstGeom>
+                    <a:ln/>
+                  </pic:spPr>
+                </pic:pic>
+              </a:graphicData>
+            </a:graphic>
+          </wp:inline>
+        </w:drawing>
+      </w:r>
+    </w:p>
+    <w:p>
+      <w:pPr>
+        <w:spacing w:line="240" w:lineRule="auto"/>
+        <w:ind w:firstLine="720"/>
+        <w:rPr>
+          <w:rFonts w:ascii="Times New Roman" w:eastAsia="Times New Roman" w:hAnsi="Times New Roman" w:cs="Times New Roman"/>
+          <w:sz w:val="16"/>
+          <w:szCs w:val="16"/>
+        </w:rPr>
+      </w:pPr>
+      <w:r>
+        <w:rPr>
+          <w:rFonts w:ascii="Times New Roman" w:eastAsia="Times New Roman" w:hAnsi="Times New Roman" w:cs="Times New Roman"/>
+          <w:sz w:val="16"/>
+          <w:szCs w:val="16"/>
+        </w:rPr>
+        <w:t>Figure 10:  Attributes left after attribute selection</w:t>
+      </w:r>
+    </w:p>
+    <w:p>
+      <w:pPr>
+        <w:spacing w:line="240" w:lineRule="auto"/>
+        <w:rPr>
+          <w:rFonts w:ascii="Times New Roman" w:eastAsia="Times New Roman" w:hAnsi="Times New Roman" w:cs="Times New Roman"/>
+          <w:b/>
+          <w:sz w:val="24"/>
+          <w:szCs w:val="24"/>
+        </w:rPr>
+      </w:pPr>
+    </w:p>
+    <w:p>
+      <w:r>
+        <w:br w:type="page"/>
+      </w:r>
+    </w:p>
+    <w:p>
+      <w:pPr>
+        <w:spacing w:line="240" w:lineRule="auto"/>
+        <w:rPr>
+          <w:rFonts w:ascii="Times New Roman" w:eastAsia="Times New Roman" w:hAnsi="Times New Roman" w:cs="Times New Roman"/>
+          <w:b/>
+          <w:sz w:val="24"/>
+          <w:szCs w:val="24"/>
+        </w:rPr>
+      </w:pPr>
+    </w:p>
+    <w:p>
+      <w:pPr>
+        <w:spacing w:line="240" w:lineRule="auto"/>
+        <w:rPr>
+          <w:rFonts w:ascii="Times New Roman" w:eastAsia="Times New Roman" w:hAnsi="Times New Roman" w:cs="Times New Roman"/>
+          <w:b/>
+          <w:sz w:val="24"/>
+          <w:szCs w:val="24"/>
+        </w:rPr>
+      </w:pPr>
+      <w:r>
+        <w:rPr>
+          <w:rFonts w:ascii="Times New Roman" w:eastAsia="Times New Roman" w:hAnsi="Times New Roman" w:cs="Times New Roman"/>
+          <w:b/>
+          <w:sz w:val="24"/>
+          <w:szCs w:val="24"/>
+        </w:rPr>
+        <w:t>Baseline results</w:t>
+      </w:r>
+    </w:p>
+    <w:p>
+      <w:pPr>
+        <w:spacing w:line="240" w:lineRule="auto"/>
+        <w:rPr>
+          <w:rFonts w:ascii="Times New Roman" w:eastAsia="Times New Roman" w:hAnsi="Times New Roman" w:cs="Times New Roman"/>
+          <w:sz w:val="24"/>
+          <w:szCs w:val="24"/>
+        </w:rPr>
+      </w:pPr>
+      <w:r>
+        <w:rPr>
+          <w:rFonts w:ascii="Times New Roman" w:eastAsia="Times New Roman" w:hAnsi="Times New Roman" w:cs="Times New Roman"/>
+          <w:sz w:val="24"/>
+          <w:szCs w:val="24"/>
+        </w:rPr>
+        <w:t>Before</w:t>
+      </w:r>
+      <w:r>
+        <w:rPr>
+          <w:rFonts w:ascii="Times New Roman" w:eastAsia="Times New Roman" w:hAnsi="Times New Roman" w:cs="Times New Roman"/>
+          <w:sz w:val="24"/>
+          <w:szCs w:val="24"/>
+        </w:rPr>
+        <w:t xml:space="preserve"> the attributes were pruned a baseline was taken to determine if attribute selection helped or hurt the overall performance of the decision tree.  The results show that overall it correctly classified 99.87% of the instances as shown in figure 11.</w:t>
+      </w:r>
+    </w:p>
+    <w:p>
+      <w:pPr>
+        <w:spacing w:line="240" w:lineRule="auto"/>
+        <w:rPr>
+          <w:rFonts w:ascii="Times New Roman" w:eastAsia="Times New Roman" w:hAnsi="Times New Roman" w:cs="Times New Roman"/>
+          <w:sz w:val="24"/>
+          <w:szCs w:val="24"/>
+        </w:rPr>
+      </w:pPr>
+      <w:r>
+        <w:rPr>
+          <w:noProof/>
+        </w:rPr>
+        <w:drawing>
+          <wp:inline distT="114300" distB="114300" distL="114300" distR="114300">
+            <wp:extent cx="5943600" cy="2946400"/>
+            <wp:effectExtent l="0" t="0" r="0" b="0"/>
+            <wp:docPr id="5" name="image11.png"/>
+            <wp:cNvGraphicFramePr/>
+            <a:graphic xmlns:a="http://schemas.openxmlformats.org/drawingml/2006/main">
+              <a:graphicData uri="http://schemas.openxmlformats.org/drawingml/2006/picture">
+                <pic:pic xmlns:pic="http://schemas.openxmlformats.org/drawingml/2006/picture">
+                  <pic:nvPicPr>
+                    <pic:cNvPr id="0" name="image11.png"/>
+                    <pic:cNvPicPr preferRelativeResize="0"/>
+                  </pic:nvPicPr>
+                  <pic:blipFill>
+                    <a:blip r:embed="rId13"/>
+                    <a:srcRect/>
+                    <a:stretch>
+                      <a:fillRect/>
+                    </a:stretch>
+                  </pic:blipFill>
+                  <pic:spPr>
+                    <a:xfrm>
+                      <a:off x="0" y="0"/>
+                      <a:ext cx="5943600" cy="2946400"/>
+                    </a:xfrm>
+                    <a:prstGeom prst="rect">
+                      <a:avLst/>
+                    </a:prstGeom>
+                    <a:ln/>
+                  </pic:spPr>
+                </pic:pic>
+              </a:graphicData>
+            </a:graphic>
+          </wp:inline>
+        </w:drawing>
+      </w:r>
+    </w:p>
+    <w:p>
+      <w:pPr>
+        <w:spacing w:line="240" w:lineRule="auto"/>
+        <w:rPr>
+          <w:rFonts w:ascii="Times New Roman" w:eastAsia="Times New Roman" w:hAnsi="Times New Roman" w:cs="Times New Roman"/>
+          <w:sz w:val="16"/>
+          <w:szCs w:val="16"/>
+        </w:rPr>
+      </w:pPr>
+      <w:r>
+        <w:rPr>
+          <w:rFonts w:ascii="Times New Roman" w:eastAsia="Times New Roman" w:hAnsi="Times New Roman" w:cs="Times New Roman"/>
+          <w:sz w:val="16"/>
+          <w:szCs w:val="16"/>
+        </w:rPr>
+        <w:t>Figure</w:t>
+      </w:r>
+      <w:r>
+        <w:rPr>
+          <w:rFonts w:ascii="Times New Roman" w:eastAsia="Times New Roman" w:hAnsi="Times New Roman" w:cs="Times New Roman"/>
+          <w:sz w:val="16"/>
+          <w:szCs w:val="16"/>
+        </w:rPr>
+        <w:t xml:space="preserve"> 11:  Initial model results pre-parameter tuning.</w:t>
+      </w:r>
+    </w:p>
+    <w:p>
+      <w:pPr>
+        <w:spacing w:line="240" w:lineRule="auto"/>
+        <w:rPr>
+          <w:rFonts w:ascii="Times New Roman" w:eastAsia="Times New Roman" w:hAnsi="Times New Roman" w:cs="Times New Roman"/>
+          <w:sz w:val="24"/>
+          <w:szCs w:val="24"/>
+        </w:rPr>
+      </w:pPr>
+      <w:r>
+        <w:rPr>
+          <w:rFonts w:ascii="Times New Roman" w:eastAsia="Times New Roman" w:hAnsi="Times New Roman" w:cs="Times New Roman"/>
+          <w:sz w:val="24"/>
+          <w:szCs w:val="24"/>
+        </w:rPr>
+        <w:t>While this looks sufficient the issues are within the details itself.  Looking closer and recalling there were 59 known errors in the entire dataset, only 10 values or 20% of the total errors were classifie</w:t>
+      </w:r>
+      <w:r>
+        <w:rPr>
+          <w:rFonts w:ascii="Times New Roman" w:eastAsia="Times New Roman" w:hAnsi="Times New Roman" w:cs="Times New Roman"/>
+          <w:sz w:val="24"/>
+          <w:szCs w:val="24"/>
+        </w:rPr>
+        <w:t xml:space="preserve">d correctly, giving </w:t>
+      </w:r>
+      <w:proofErr w:type="gramStart"/>
+      <w:r>
+        <w:rPr>
+          <w:rFonts w:ascii="Times New Roman" w:eastAsia="Times New Roman" w:hAnsi="Times New Roman" w:cs="Times New Roman"/>
+          <w:sz w:val="24"/>
+          <w:szCs w:val="24"/>
+        </w:rPr>
+        <w:t>a</w:t>
+      </w:r>
+      <w:proofErr w:type="gramEnd"/>
+      <w:r>
+        <w:rPr>
+          <w:rFonts w:ascii="Times New Roman" w:eastAsia="Times New Roman" w:hAnsi="Times New Roman" w:cs="Times New Roman"/>
+          <w:sz w:val="24"/>
+          <w:szCs w:val="24"/>
+        </w:rPr>
+        <w:t xml:space="preserve"> 80% miss rate.  </w:t>
+      </w:r>
+    </w:p>
+    <w:p>
+      <w:pPr>
+        <w:spacing w:line="240" w:lineRule="auto"/>
         <w:rPr>
           <w:rFonts w:ascii="Times New Roman" w:eastAsia="Times New Roman" w:hAnsi="Times New Roman" w:cs="Times New Roman"/>
           <w:sz w:val="24"/>
@@ -2800,23 +3290,323 @@
           <w:szCs w:val="24"/>
         </w:rPr>
         <w:tab/>
-      </w:r>
-      <w:r>
-        <w:rPr>
-          <w:rFonts w:ascii="Times New Roman" w:eastAsia="Times New Roman" w:hAnsi="Times New Roman" w:cs="Times New Roman"/>
-          <w:sz w:val="24"/>
-          <w:szCs w:val="24"/>
-        </w:rPr>
-        <w:t>For analysis 2 a cursory review of the data was taken before doing any major analysis.  This was done to see if maybe something stuck out.  In doing that, when looking at the data after loading it into WEKA, there are some interesting pieces of information</w:t>
-      </w:r>
-      <w:r>
-        <w:rPr>
-          <w:rFonts w:ascii="Times New Roman" w:eastAsia="Times New Roman" w:hAnsi="Times New Roman" w:cs="Times New Roman"/>
-          <w:sz w:val="24"/>
-          <w:szCs w:val="24"/>
-        </w:rPr>
-        <w:t xml:space="preserve"> that stick out right away.  </w:t>
-      </w:r>
+        <w:t>As with analysis 1 a 25/75 split was created for a training and testing set.  Parameter tuning was the same and resulted in the same confidence of .1325 to be used for the J48 decision tree.</w:t>
+      </w:r>
+    </w:p>
+    <w:p>
+      <w:pPr>
+        <w:spacing w:line="240" w:lineRule="auto"/>
+        <w:rPr>
+          <w:rFonts w:ascii="Times New Roman" w:eastAsia="Times New Roman" w:hAnsi="Times New Roman" w:cs="Times New Roman"/>
+          <w:sz w:val="24"/>
+          <w:szCs w:val="24"/>
+        </w:rPr>
+      </w:pPr>
+    </w:p>
+    <w:p>
+      <w:r>
+        <w:br w:type="page"/>
+      </w:r>
+    </w:p>
+    <w:p>
+      <w:pPr>
+        <w:spacing w:line="240" w:lineRule="auto"/>
+        <w:rPr>
+          <w:rFonts w:ascii="Times New Roman" w:eastAsia="Times New Roman" w:hAnsi="Times New Roman" w:cs="Times New Roman"/>
+          <w:sz w:val="24"/>
+          <w:szCs w:val="24"/>
+        </w:rPr>
+      </w:pPr>
+    </w:p>
+    <w:p>
+      <w:pPr>
+        <w:spacing w:line="240" w:lineRule="auto"/>
+        <w:rPr>
+          <w:rFonts w:ascii="Times New Roman" w:eastAsia="Times New Roman" w:hAnsi="Times New Roman" w:cs="Times New Roman"/>
+          <w:sz w:val="24"/>
+          <w:szCs w:val="24"/>
+        </w:rPr>
+      </w:pPr>
+    </w:p>
+    <w:p>
+      <w:pPr>
+        <w:spacing w:line="240" w:lineRule="auto"/>
+        <w:rPr>
+          <w:rFonts w:ascii="Times New Roman" w:eastAsia="Times New Roman" w:hAnsi="Times New Roman" w:cs="Times New Roman"/>
+          <w:sz w:val="24"/>
+          <w:szCs w:val="24"/>
+        </w:rPr>
+      </w:pPr>
+      <w:r>
+        <w:rPr>
+          <w:rFonts w:ascii="Times New Roman" w:eastAsia="Times New Roman" w:hAnsi="Times New Roman" w:cs="Times New Roman"/>
+          <w:sz w:val="24"/>
+          <w:szCs w:val="24"/>
+        </w:rPr>
+        <w:t xml:space="preserve">Once the training set was tuned and run through </w:t>
+      </w:r>
+      <w:proofErr w:type="gramStart"/>
+      <w:r>
+        <w:rPr>
+          <w:rFonts w:ascii="Times New Roman" w:eastAsia="Times New Roman" w:hAnsi="Times New Roman" w:cs="Times New Roman"/>
+          <w:sz w:val="24"/>
+          <w:szCs w:val="24"/>
+        </w:rPr>
+        <w:t>WEKA,  the</w:t>
+      </w:r>
+      <w:proofErr w:type="gramEnd"/>
+      <w:r>
+        <w:rPr>
+          <w:rFonts w:ascii="Times New Roman" w:eastAsia="Times New Roman" w:hAnsi="Times New Roman" w:cs="Times New Roman"/>
+          <w:sz w:val="24"/>
+          <w:szCs w:val="24"/>
+        </w:rPr>
+        <w:t xml:space="preserve"> key measurements and confusion matrix look well defined, figure 12.</w:t>
+      </w:r>
+    </w:p>
+    <w:p>
+      <w:pPr>
+        <w:spacing w:line="240" w:lineRule="auto"/>
+        <w:rPr>
+          <w:rFonts w:ascii="Times New Roman" w:eastAsia="Times New Roman" w:hAnsi="Times New Roman" w:cs="Times New Roman"/>
+          <w:sz w:val="24"/>
+          <w:szCs w:val="24"/>
+        </w:rPr>
+      </w:pPr>
+      <w:r>
+        <w:rPr>
+          <w:noProof/>
+        </w:rPr>
+        <w:drawing>
+          <wp:inline distT="114300" distB="114300" distL="114300" distR="114300">
+            <wp:extent cx="5943600" cy="2832100"/>
+            <wp:effectExtent l="0" t="0" r="0" b="0"/>
+            <wp:docPr id="3" name="image09.png"/>
+            <wp:cNvGraphicFramePr/>
+            <a:graphic xmlns:a="http://schemas.openxmlformats.org/drawingml/2006/main">
+              <a:graphicData uri="http://schemas.openxmlformats.org/drawingml/2006/picture">
+                <pic:pic xmlns:pic="http://schemas.openxmlformats.org/drawingml/2006/picture">
+                  <pic:nvPicPr>
+                    <pic:cNvPr id="0" name="image09.png"/>
+                    <pic:cNvPicPr preferRelativeResize="0"/>
+                  </pic:nvPicPr>
+                  <pic:blipFill>
+                    <a:blip r:embed="rId14"/>
+                    <a:srcRect/>
+                    <a:stretch>
+                      <a:fillRect/>
+                    </a:stretch>
+                  </pic:blipFill>
+                  <pic:spPr>
+                    <a:xfrm>
+                      <a:off x="0" y="0"/>
+                      <a:ext cx="5943600" cy="2832100"/>
+                    </a:xfrm>
+                    <a:prstGeom prst="rect">
+                      <a:avLst/>
+                    </a:prstGeom>
+                    <a:ln/>
+                  </pic:spPr>
+                </pic:pic>
+              </a:graphicData>
+            </a:graphic>
+          </wp:inline>
+        </w:drawing>
+      </w:r>
+    </w:p>
+    <w:p>
+      <w:pPr>
+        <w:spacing w:line="240" w:lineRule="auto"/>
+        <w:rPr>
+          <w:rFonts w:ascii="Times New Roman" w:eastAsia="Times New Roman" w:hAnsi="Times New Roman" w:cs="Times New Roman"/>
+          <w:sz w:val="16"/>
+          <w:szCs w:val="16"/>
+        </w:rPr>
+      </w:pPr>
+      <w:r>
+        <w:rPr>
+          <w:rFonts w:ascii="Times New Roman" w:eastAsia="Times New Roman" w:hAnsi="Times New Roman" w:cs="Times New Roman"/>
+          <w:sz w:val="16"/>
+          <w:szCs w:val="16"/>
+        </w:rPr>
+        <w:t>Figure 12:  Training set initial results.</w:t>
+      </w:r>
+    </w:p>
+    <w:p>
+      <w:pPr>
+        <w:spacing w:line="240" w:lineRule="auto"/>
+        <w:rPr>
+          <w:rFonts w:ascii="Times New Roman" w:eastAsia="Times New Roman" w:hAnsi="Times New Roman" w:cs="Times New Roman"/>
+          <w:sz w:val="24"/>
+          <w:szCs w:val="24"/>
+        </w:rPr>
+      </w:pPr>
+      <w:r>
+        <w:rPr>
+          <w:rFonts w:ascii="Times New Roman" w:eastAsia="Times New Roman" w:hAnsi="Times New Roman" w:cs="Times New Roman"/>
+          <w:sz w:val="24"/>
+          <w:szCs w:val="24"/>
+        </w:rPr>
+        <w:t>With the trained classifier looking to have minimal errors the expectation is that th</w:t>
+      </w:r>
+      <w:r>
+        <w:rPr>
+          <w:rFonts w:ascii="Times New Roman" w:eastAsia="Times New Roman" w:hAnsi="Times New Roman" w:cs="Times New Roman"/>
+          <w:sz w:val="24"/>
+          <w:szCs w:val="24"/>
+        </w:rPr>
+        <w:t xml:space="preserve">e test set will result in better results and a final decision tree.  However, as can be seen in figure 13, there is a misclassification of about 2.5% and a 100% failure in classifying the bad class condition.  </w:t>
+      </w:r>
+      <w:r>
+        <w:rPr>
+          <w:noProof/>
+        </w:rPr>
+        <w:drawing>
+          <wp:inline distT="114300" distB="114300" distL="114300" distR="114300">
+            <wp:extent cx="5943600" cy="3263900"/>
+            <wp:effectExtent l="0" t="0" r="0" b="0"/>
+            <wp:docPr id="20" name="image39.png"/>
+            <wp:cNvGraphicFramePr/>
+            <a:graphic xmlns:a="http://schemas.openxmlformats.org/drawingml/2006/main">
+              <a:graphicData uri="http://schemas.openxmlformats.org/drawingml/2006/picture">
+                <pic:pic xmlns:pic="http://schemas.openxmlformats.org/drawingml/2006/picture">
+                  <pic:nvPicPr>
+                    <pic:cNvPr id="0" name="image39.png"/>
+                    <pic:cNvPicPr preferRelativeResize="0"/>
+                  </pic:nvPicPr>
+                  <pic:blipFill>
+                    <a:blip r:embed="rId15"/>
+                    <a:srcRect/>
+                    <a:stretch>
+                      <a:fillRect/>
+                    </a:stretch>
+                  </pic:blipFill>
+                  <pic:spPr>
+                    <a:xfrm>
+                      <a:off x="0" y="0"/>
+                      <a:ext cx="5943600" cy="3263900"/>
+                    </a:xfrm>
+                    <a:prstGeom prst="rect">
+                      <a:avLst/>
+                    </a:prstGeom>
+                    <a:ln/>
+                  </pic:spPr>
+                </pic:pic>
+              </a:graphicData>
+            </a:graphic>
+          </wp:inline>
+        </w:drawing>
+      </w:r>
+    </w:p>
+    <w:p>
+      <w:pPr>
+        <w:spacing w:line="240" w:lineRule="auto"/>
+        <w:rPr>
+          <w:rFonts w:ascii="Times New Roman" w:eastAsia="Times New Roman" w:hAnsi="Times New Roman" w:cs="Times New Roman"/>
+          <w:sz w:val="16"/>
+          <w:szCs w:val="16"/>
+        </w:rPr>
+      </w:pPr>
+      <w:r>
+        <w:rPr>
+          <w:rFonts w:ascii="Times New Roman" w:eastAsia="Times New Roman" w:hAnsi="Times New Roman" w:cs="Times New Roman"/>
+          <w:sz w:val="16"/>
+          <w:szCs w:val="16"/>
+        </w:rPr>
+        <w:t>Figure 13:  Test set J48 classification</w:t>
+      </w:r>
+    </w:p>
+    <w:p>
+      <w:pPr>
+        <w:spacing w:line="240" w:lineRule="auto"/>
+        <w:rPr>
+          <w:rFonts w:ascii="Times New Roman" w:eastAsia="Times New Roman" w:hAnsi="Times New Roman" w:cs="Times New Roman"/>
+          <w:sz w:val="24"/>
+          <w:szCs w:val="24"/>
+        </w:rPr>
+      </w:pPr>
+      <w:r>
+        <w:rPr>
+          <w:rFonts w:ascii="Times New Roman" w:eastAsia="Times New Roman" w:hAnsi="Times New Roman" w:cs="Times New Roman"/>
+          <w:sz w:val="24"/>
+          <w:szCs w:val="24"/>
+        </w:rPr>
+        <w:lastRenderedPageBreak/>
+        <w:t>In t</w:t>
+      </w:r>
+      <w:r>
+        <w:rPr>
+          <w:rFonts w:ascii="Times New Roman" w:eastAsia="Times New Roman" w:hAnsi="Times New Roman" w:cs="Times New Roman"/>
+          <w:sz w:val="24"/>
+          <w:szCs w:val="24"/>
+        </w:rPr>
+        <w:t>he end for this dataset the training and testing failed to produce any results.  The biggest reason for this is that the sample of bad data is too small and random for good analysis.</w:t>
+      </w:r>
+    </w:p>
+    <w:p>
+      <w:pPr>
+        <w:spacing w:line="240" w:lineRule="auto"/>
+        <w:rPr>
+          <w:rFonts w:ascii="Times New Roman" w:eastAsia="Times New Roman" w:hAnsi="Times New Roman" w:cs="Times New Roman"/>
+          <w:b/>
+          <w:sz w:val="24"/>
+          <w:szCs w:val="24"/>
+        </w:rPr>
+      </w:pPr>
+      <w:r>
+        <w:rPr>
+          <w:rFonts w:ascii="Times New Roman" w:eastAsia="Times New Roman" w:hAnsi="Times New Roman" w:cs="Times New Roman"/>
+          <w:b/>
+          <w:sz w:val="24"/>
+          <w:szCs w:val="24"/>
+        </w:rPr>
+        <w:t>Approach 3</w:t>
+      </w:r>
+    </w:p>
+    <w:p>
+      <w:pPr>
+        <w:spacing w:line="240" w:lineRule="auto"/>
+        <w:rPr>
+          <w:rFonts w:ascii="Times New Roman" w:eastAsia="Times New Roman" w:hAnsi="Times New Roman" w:cs="Times New Roman"/>
+          <w:sz w:val="24"/>
+          <w:szCs w:val="24"/>
+        </w:rPr>
+      </w:pPr>
+      <w:r>
+        <w:rPr>
+          <w:rFonts w:ascii="Times New Roman" w:eastAsia="Times New Roman" w:hAnsi="Times New Roman" w:cs="Times New Roman"/>
+          <w:sz w:val="24"/>
+          <w:szCs w:val="24"/>
+        </w:rPr>
+        <w:tab/>
+        <w:t xml:space="preserve">For the third </w:t>
+      </w:r>
+      <w:r>
+        <w:rPr>
+          <w:rFonts w:ascii="Times New Roman" w:eastAsia="Times New Roman" w:hAnsi="Times New Roman" w:cs="Times New Roman"/>
+          <w:sz w:val="24"/>
+          <w:szCs w:val="24"/>
+        </w:rPr>
+        <w:t>analysis, the approach</w:t>
+      </w:r>
+      <w:r>
+        <w:rPr>
+          <w:rFonts w:ascii="Times New Roman" w:eastAsia="Times New Roman" w:hAnsi="Times New Roman" w:cs="Times New Roman"/>
+          <w:sz w:val="24"/>
+          <w:szCs w:val="24"/>
+        </w:rPr>
+        <w:t xml:space="preserve"> used was to look at the non-telematic machine information to see if there are trends with the failures.  If a machine had a 1347.7 it was marked as bad all other were marked as neutral.  All data was then consolidated such that there would be one entry per machine in the data set.   This was loaded into R and </w:t>
+      </w:r>
+      <w:r>
+        <w:rPr>
+          <w:rFonts w:ascii="Times New Roman" w:eastAsia="Times New Roman" w:hAnsi="Times New Roman" w:cs="Times New Roman"/>
+          <w:sz w:val="24"/>
+          <w:szCs w:val="24"/>
+        </w:rPr>
+        <w:t>charts were created to see if any insights could be gained.</w:t>
+      </w:r>
+      <w:bookmarkStart w:id="0" w:name="_GoBack"/>
+      <w:bookmarkEnd w:id="0"/>
     </w:p>
     <w:p>
       <w:pPr>
@@ -2874,7 +3664,7 @@
           <w:noProof/>
         </w:rPr>
         <w:drawing>
-          <wp:inline distT="114300" distB="114300" distL="114300" distR="114300">
+          <wp:inline distT="114300" distB="114300" distL="114300" distR="114300" wp14:anchorId="3C809D4C" wp14:editId="2D1F4553">
             <wp:extent cx="5943600" cy="4762500"/>
             <wp:effectExtent l="0" t="0" r="0" b="0"/>
             <wp:docPr id="11" name="image29.png"/>
@@ -2887,7 +3677,7 @@
                     <pic:cNvPicPr preferRelativeResize="0"/>
                   </pic:nvPicPr>
                   <pic:blipFill>
-                    <a:blip r:embed="rId12"/>
+                    <a:blip r:embed="rId16"/>
                     <a:srcRect/>
                     <a:stretch>
                       <a:fillRect/>
@@ -3020,7 +3810,7 @@
           <w:noProof/>
         </w:rPr>
         <w:drawing>
-          <wp:inline distT="114300" distB="114300" distL="114300" distR="114300">
+          <wp:inline distT="114300" distB="114300" distL="114300" distR="114300" wp14:anchorId="23B35D64" wp14:editId="33128FCF">
             <wp:extent cx="5943600" cy="4762500"/>
             <wp:effectExtent l="0" t="0" r="0" b="0"/>
             <wp:docPr id="2" name="image08.png"/>
@@ -3033,7 +3823,7 @@
                     <pic:cNvPicPr preferRelativeResize="0"/>
                   </pic:nvPicPr>
                   <pic:blipFill>
-                    <a:blip r:embed="rId13"/>
+                    <a:blip r:embed="rId17"/>
                     <a:srcRect/>
                     <a:stretch>
                       <a:fillRect/>
@@ -3071,15 +3861,7 @@
           <w:sz w:val="16"/>
           <w:szCs w:val="16"/>
         </w:rPr>
-        <w:t xml:space="preserve">Figure 7:  Engine </w:t>
-      </w:r>
-      <w:r>
-        <w:rPr>
-          <w:rFonts w:ascii="Times New Roman" w:eastAsia="Times New Roman" w:hAnsi="Times New Roman" w:cs="Times New Roman"/>
-          <w:sz w:val="16"/>
-          <w:szCs w:val="16"/>
-        </w:rPr>
-        <w:t>model to bad indicator chart.</w:t>
+        <w:t>Figure 7:  Engine model to bad indicator chart.</w:t>
       </w:r>
     </w:p>
     <w:p>
@@ -3214,7 +3996,7 @@
           <w:noProof/>
         </w:rPr>
         <w:drawing>
-          <wp:inline distT="114300" distB="114300" distL="114300" distR="114300">
+          <wp:inline distT="114300" distB="114300" distL="114300" distR="114300" wp14:anchorId="6A23C0CD" wp14:editId="78A8790C">
             <wp:extent cx="5943600" cy="4775200"/>
             <wp:effectExtent l="0" t="0" r="0" b="0"/>
             <wp:docPr id="4" name="image10.png"/>
@@ -3227,7 +4009,7 @@
                     <pic:cNvPicPr preferRelativeResize="0"/>
                   </pic:nvPicPr>
                   <pic:blipFill>
-                    <a:blip r:embed="rId14"/>
+                    <a:blip r:embed="rId18"/>
                     <a:srcRect/>
                     <a:stretch>
                       <a:fillRect/>
@@ -3400,7 +4182,7 @@
           <w:noProof/>
         </w:rPr>
         <w:drawing>
-          <wp:inline distT="114300" distB="114300" distL="114300" distR="114300">
+          <wp:inline distT="114300" distB="114300" distL="114300" distR="114300" wp14:anchorId="7238B5DF" wp14:editId="04A6173D">
             <wp:extent cx="5943600" cy="4775200"/>
             <wp:effectExtent l="0" t="0" r="0" b="0"/>
             <wp:docPr id="18" name="image37.png"/>
@@ -3413,7 +4195,7 @@
                     <pic:cNvPicPr preferRelativeResize="0"/>
                   </pic:nvPicPr>
                   <pic:blipFill>
-                    <a:blip r:embed="rId15"/>
+                    <a:blip r:embed="rId19"/>
                     <a:srcRect/>
                     <a:stretch>
                       <a:fillRect/>
@@ -3488,23 +4270,7 @@
           <w:sz w:val="24"/>
           <w:szCs w:val="24"/>
         </w:rPr>
-        <w:t xml:space="preserve"> b</w:t>
-      </w:r>
-      <w:r>
-        <w:rPr>
-          <w:rFonts w:ascii="Times New Roman" w:eastAsia="Times New Roman" w:hAnsi="Times New Roman" w:cs="Times New Roman"/>
-          <w:sz w:val="24"/>
-          <w:szCs w:val="24"/>
-        </w:rPr>
-        <w:t>ecause warranty can cost quite a large amount of money from part replacement, customer downtime, DTAC time, and other personnel time, knowing the root cause of the problems is needed.  This raises a few questions, what is causing these failures?  Is it att</w:t>
-      </w:r>
-      <w:r>
-        <w:rPr>
-          <w:rFonts w:ascii="Times New Roman" w:eastAsia="Times New Roman" w:hAnsi="Times New Roman" w:cs="Times New Roman"/>
-          <w:sz w:val="24"/>
-          <w:szCs w:val="24"/>
-        </w:rPr>
-        <w:t xml:space="preserve">ributed to environmental conditions or how the engine is being used?  With the errors being marked to a specific </w:t>
+        <w:t xml:space="preserve"> because warranty can cost quite a large amount of money from part replacement, customer downtime, DTAC time, and other personnel time, knowing the root cause of the problems is needed.  This raises a few questions, what is causing these failures?  Is it attributed to environmental conditions or how the engine is being used?  With the errors being marked to a specific </w:t>
       </w:r>
       <w:proofErr w:type="gramStart"/>
       <w:r>
@@ -3540,15 +4306,7 @@
           <w:sz w:val="24"/>
           <w:szCs w:val="24"/>
         </w:rPr>
-        <w:t xml:space="preserve"> these questions to try and figure out</w:t>
-      </w:r>
-      <w:r>
-        <w:rPr>
-          <w:rFonts w:ascii="Times New Roman" w:eastAsia="Times New Roman" w:hAnsi="Times New Roman" w:cs="Times New Roman"/>
-          <w:sz w:val="24"/>
-          <w:szCs w:val="24"/>
-        </w:rPr>
-        <w:t xml:space="preserve"> if there is any other correlation to the failures.</w:t>
+        <w:t xml:space="preserve"> these questions to try and figure out if there is any other correlation to the failures.</w:t>
       </w:r>
     </w:p>
     <w:p>
@@ -3561,15 +4319,28 @@
           <w:szCs w:val="24"/>
         </w:rPr>
       </w:pPr>
-      <w:r>
+    </w:p>
+    <w:p>
+      <w:pPr>
+        <w:spacing w:line="240" w:lineRule="auto"/>
         <w:rPr>
           <w:rFonts w:ascii="Times New Roman" w:eastAsia="Times New Roman" w:hAnsi="Times New Roman" w:cs="Times New Roman"/>
           <w:b/>
           <w:sz w:val="24"/>
           <w:szCs w:val="24"/>
         </w:rPr>
-        <w:t>Attribute Selection</w:t>
-      </w:r>
+      </w:pPr>
+      <w:proofErr w:type="gramStart"/>
+      <w:r>
+        <w:rPr>
+          <w:rFonts w:ascii="Times New Roman" w:eastAsia="Times New Roman" w:hAnsi="Times New Roman" w:cs="Times New Roman"/>
+          <w:b/>
+          <w:sz w:val="24"/>
+          <w:szCs w:val="24"/>
+        </w:rPr>
+        <w:t>Final Conclusion</w:t>
+      </w:r>
+      <w:proofErr w:type="gramEnd"/>
     </w:p>
     <w:p>
       <w:pPr>
@@ -3587,650 +4358,7 @@
           <w:sz w:val="24"/>
           <w:szCs w:val="24"/>
         </w:rPr>
-        <w:t>As with approach 1 attribute or feature selection is very important, with 186 columns of data there are many that more than likely do not contribute.  The methods used across the entir</w:t>
-      </w:r>
-      <w:r>
-        <w:rPr>
-          <w:rFonts w:ascii="Times New Roman" w:eastAsia="Times New Roman" w:hAnsi="Times New Roman" w:cs="Times New Roman"/>
-          <w:sz w:val="24"/>
-          <w:szCs w:val="24"/>
-        </w:rPr>
-        <w:t xml:space="preserve">e set of data were used to look at information gain and attribute correlation as the main methods.  </w:t>
-      </w:r>
-      <w:r>
-        <w:rPr>
-          <w:rFonts w:ascii="Times New Roman" w:eastAsia="Times New Roman" w:hAnsi="Times New Roman" w:cs="Times New Roman"/>
-          <w:sz w:val="24"/>
-          <w:szCs w:val="24"/>
-        </w:rPr>
         <w:lastRenderedPageBreak/>
-        <w:t xml:space="preserve">Then selection was made based on aggregation of those elements that were above a threshold of .001 </w:t>
-      </w:r>
-      <w:proofErr w:type="spellStart"/>
-      <w:r>
-        <w:rPr>
-          <w:rFonts w:ascii="Times New Roman" w:eastAsia="Times New Roman" w:hAnsi="Times New Roman" w:cs="Times New Roman"/>
-          <w:sz w:val="24"/>
-          <w:szCs w:val="24"/>
-        </w:rPr>
-        <w:t>infogain</w:t>
-      </w:r>
-      <w:proofErr w:type="spellEnd"/>
-      <w:r>
-        <w:rPr>
-          <w:rFonts w:ascii="Times New Roman" w:eastAsia="Times New Roman" w:hAnsi="Times New Roman" w:cs="Times New Roman"/>
-          <w:sz w:val="24"/>
-          <w:szCs w:val="24"/>
-        </w:rPr>
-        <w:t>.  This number was changed for this analysis beca</w:t>
-      </w:r>
-      <w:r>
-        <w:rPr>
-          <w:rFonts w:ascii="Times New Roman" w:eastAsia="Times New Roman" w:hAnsi="Times New Roman" w:cs="Times New Roman"/>
-          <w:sz w:val="24"/>
-          <w:szCs w:val="24"/>
-        </w:rPr>
-        <w:t xml:space="preserve">use the normal threshold of .01 would have provided zero results across the two evaluators.   In the </w:t>
-      </w:r>
-      <w:proofErr w:type="gramStart"/>
-      <w:r>
-        <w:rPr>
-          <w:rFonts w:ascii="Times New Roman" w:eastAsia="Times New Roman" w:hAnsi="Times New Roman" w:cs="Times New Roman"/>
-          <w:sz w:val="24"/>
-          <w:szCs w:val="24"/>
-        </w:rPr>
-        <w:t>end</w:t>
-      </w:r>
-      <w:proofErr w:type="gramEnd"/>
-      <w:r>
-        <w:rPr>
-          <w:rFonts w:ascii="Times New Roman" w:eastAsia="Times New Roman" w:hAnsi="Times New Roman" w:cs="Times New Roman"/>
-          <w:sz w:val="24"/>
-          <w:szCs w:val="24"/>
-        </w:rPr>
-        <w:t xml:space="preserve"> this resulted in the following subset of 31 parameters, figure 10:</w:t>
-      </w:r>
-    </w:p>
-    <w:p>
-      <w:pPr>
-        <w:spacing w:line="240" w:lineRule="auto"/>
-        <w:ind w:firstLine="720"/>
-        <w:rPr>
-          <w:rFonts w:ascii="Times New Roman" w:eastAsia="Times New Roman" w:hAnsi="Times New Roman" w:cs="Times New Roman"/>
-          <w:b/>
-          <w:sz w:val="24"/>
-          <w:szCs w:val="24"/>
-        </w:rPr>
-      </w:pPr>
-      <w:r>
-        <w:rPr>
-          <w:rFonts w:ascii="Times New Roman" w:eastAsia="Times New Roman" w:hAnsi="Times New Roman" w:cs="Times New Roman"/>
-          <w:b/>
-          <w:sz w:val="24"/>
-          <w:szCs w:val="24"/>
-        </w:rPr>
-        <w:t xml:space="preserve"> </w:t>
-      </w:r>
-      <w:r>
-        <w:rPr>
-          <w:noProof/>
-        </w:rPr>
-        <w:drawing>
-          <wp:inline distT="114300" distB="114300" distL="114300" distR="114300">
-            <wp:extent cx="2286000" cy="3448050"/>
-            <wp:effectExtent l="0" t="0" r="0" b="0"/>
-            <wp:docPr id="19" name="image38.png"/>
-            <wp:cNvGraphicFramePr/>
-            <a:graphic xmlns:a="http://schemas.openxmlformats.org/drawingml/2006/main">
-              <a:graphicData uri="http://schemas.openxmlformats.org/drawingml/2006/picture">
-                <pic:pic xmlns:pic="http://schemas.openxmlformats.org/drawingml/2006/picture">
-                  <pic:nvPicPr>
-                    <pic:cNvPr id="0" name="image38.png"/>
-                    <pic:cNvPicPr preferRelativeResize="0"/>
-                  </pic:nvPicPr>
-                  <pic:blipFill>
-                    <a:blip r:embed="rId16"/>
-                    <a:srcRect/>
-                    <a:stretch>
-                      <a:fillRect/>
-                    </a:stretch>
-                  </pic:blipFill>
-                  <pic:spPr>
-                    <a:xfrm>
-                      <a:off x="0" y="0"/>
-                      <a:ext cx="2286000" cy="3448050"/>
-                    </a:xfrm>
-                    <a:prstGeom prst="rect">
-                      <a:avLst/>
-                    </a:prstGeom>
-                    <a:ln/>
-                  </pic:spPr>
-                </pic:pic>
-              </a:graphicData>
-            </a:graphic>
-          </wp:inline>
-        </w:drawing>
-      </w:r>
-    </w:p>
-    <w:p>
-      <w:pPr>
-        <w:spacing w:line="240" w:lineRule="auto"/>
-        <w:ind w:firstLine="720"/>
-        <w:rPr>
-          <w:rFonts w:ascii="Times New Roman" w:eastAsia="Times New Roman" w:hAnsi="Times New Roman" w:cs="Times New Roman"/>
-          <w:sz w:val="16"/>
-          <w:szCs w:val="16"/>
-        </w:rPr>
-      </w:pPr>
-      <w:r>
-        <w:rPr>
-          <w:rFonts w:ascii="Times New Roman" w:eastAsia="Times New Roman" w:hAnsi="Times New Roman" w:cs="Times New Roman"/>
-          <w:sz w:val="16"/>
-          <w:szCs w:val="16"/>
-        </w:rPr>
-        <w:t>Figure 10:  Attributes left after attribute selection</w:t>
-      </w:r>
-    </w:p>
-    <w:p>
-      <w:pPr>
-        <w:spacing w:line="240" w:lineRule="auto"/>
-        <w:rPr>
-          <w:rFonts w:ascii="Times New Roman" w:eastAsia="Times New Roman" w:hAnsi="Times New Roman" w:cs="Times New Roman"/>
-          <w:b/>
-          <w:sz w:val="24"/>
-          <w:szCs w:val="24"/>
-        </w:rPr>
-      </w:pPr>
-    </w:p>
-    <w:p>
-      <w:r>
-        <w:br w:type="page"/>
-      </w:r>
-    </w:p>
-    <w:p>
-      <w:pPr>
-        <w:spacing w:line="240" w:lineRule="auto"/>
-        <w:rPr>
-          <w:rFonts w:ascii="Times New Roman" w:eastAsia="Times New Roman" w:hAnsi="Times New Roman" w:cs="Times New Roman"/>
-          <w:b/>
-          <w:sz w:val="24"/>
-          <w:szCs w:val="24"/>
-        </w:rPr>
-      </w:pPr>
-    </w:p>
-    <w:p>
-      <w:pPr>
-        <w:spacing w:line="240" w:lineRule="auto"/>
-        <w:rPr>
-          <w:rFonts w:ascii="Times New Roman" w:eastAsia="Times New Roman" w:hAnsi="Times New Roman" w:cs="Times New Roman"/>
-          <w:b/>
-          <w:sz w:val="24"/>
-          <w:szCs w:val="24"/>
-        </w:rPr>
-      </w:pPr>
-      <w:r>
-        <w:rPr>
-          <w:rFonts w:ascii="Times New Roman" w:eastAsia="Times New Roman" w:hAnsi="Times New Roman" w:cs="Times New Roman"/>
-          <w:b/>
-          <w:sz w:val="24"/>
-          <w:szCs w:val="24"/>
-        </w:rPr>
-        <w:t>Baseline results</w:t>
-      </w:r>
-    </w:p>
-    <w:p>
-      <w:pPr>
-        <w:spacing w:line="240" w:lineRule="auto"/>
-        <w:rPr>
-          <w:rFonts w:ascii="Times New Roman" w:eastAsia="Times New Roman" w:hAnsi="Times New Roman" w:cs="Times New Roman"/>
-          <w:sz w:val="24"/>
-          <w:szCs w:val="24"/>
-        </w:rPr>
-      </w:pPr>
-      <w:r>
-        <w:rPr>
-          <w:rFonts w:ascii="Times New Roman" w:eastAsia="Times New Roman" w:hAnsi="Times New Roman" w:cs="Times New Roman"/>
-          <w:sz w:val="24"/>
-          <w:szCs w:val="24"/>
-        </w:rPr>
-        <w:t>Before</w:t>
-      </w:r>
-      <w:r>
-        <w:rPr>
-          <w:rFonts w:ascii="Times New Roman" w:eastAsia="Times New Roman" w:hAnsi="Times New Roman" w:cs="Times New Roman"/>
-          <w:sz w:val="24"/>
-          <w:szCs w:val="24"/>
-        </w:rPr>
-        <w:t xml:space="preserve"> the attributes were pruned a baseline was taken to determine if attribute selection helped or hurt the overall performance of the decision tree.  The results show that overall it correctly classified 99.87% of the instances as shown in figure 11.</w:t>
-      </w:r>
-    </w:p>
-    <w:p>
-      <w:pPr>
-        <w:spacing w:line="240" w:lineRule="auto"/>
-        <w:rPr>
-          <w:rFonts w:ascii="Times New Roman" w:eastAsia="Times New Roman" w:hAnsi="Times New Roman" w:cs="Times New Roman"/>
-          <w:sz w:val="24"/>
-          <w:szCs w:val="24"/>
-        </w:rPr>
-      </w:pPr>
-      <w:r>
-        <w:rPr>
-          <w:noProof/>
-        </w:rPr>
-        <w:drawing>
-          <wp:inline distT="114300" distB="114300" distL="114300" distR="114300">
-            <wp:extent cx="5943600" cy="2946400"/>
-            <wp:effectExtent l="0" t="0" r="0" b="0"/>
-            <wp:docPr id="5" name="image11.png"/>
-            <wp:cNvGraphicFramePr/>
-            <a:graphic xmlns:a="http://schemas.openxmlformats.org/drawingml/2006/main">
-              <a:graphicData uri="http://schemas.openxmlformats.org/drawingml/2006/picture">
-                <pic:pic xmlns:pic="http://schemas.openxmlformats.org/drawingml/2006/picture">
-                  <pic:nvPicPr>
-                    <pic:cNvPr id="0" name="image11.png"/>
-                    <pic:cNvPicPr preferRelativeResize="0"/>
-                  </pic:nvPicPr>
-                  <pic:blipFill>
-                    <a:blip r:embed="rId17"/>
-                    <a:srcRect/>
-                    <a:stretch>
-                      <a:fillRect/>
-                    </a:stretch>
-                  </pic:blipFill>
-                  <pic:spPr>
-                    <a:xfrm>
-                      <a:off x="0" y="0"/>
-                      <a:ext cx="5943600" cy="2946400"/>
-                    </a:xfrm>
-                    <a:prstGeom prst="rect">
-                      <a:avLst/>
-                    </a:prstGeom>
-                    <a:ln/>
-                  </pic:spPr>
-                </pic:pic>
-              </a:graphicData>
-            </a:graphic>
-          </wp:inline>
-        </w:drawing>
-      </w:r>
-    </w:p>
-    <w:p>
-      <w:pPr>
-        <w:spacing w:line="240" w:lineRule="auto"/>
-        <w:rPr>
-          <w:rFonts w:ascii="Times New Roman" w:eastAsia="Times New Roman" w:hAnsi="Times New Roman" w:cs="Times New Roman"/>
-          <w:sz w:val="16"/>
-          <w:szCs w:val="16"/>
-        </w:rPr>
-      </w:pPr>
-      <w:r>
-        <w:rPr>
-          <w:rFonts w:ascii="Times New Roman" w:eastAsia="Times New Roman" w:hAnsi="Times New Roman" w:cs="Times New Roman"/>
-          <w:sz w:val="16"/>
-          <w:szCs w:val="16"/>
-        </w:rPr>
-        <w:t>Figure</w:t>
-      </w:r>
-      <w:r>
-        <w:rPr>
-          <w:rFonts w:ascii="Times New Roman" w:eastAsia="Times New Roman" w:hAnsi="Times New Roman" w:cs="Times New Roman"/>
-          <w:sz w:val="16"/>
-          <w:szCs w:val="16"/>
-        </w:rPr>
-        <w:t xml:space="preserve"> 11:  Initial model results pre-parameter tuning.</w:t>
-      </w:r>
-    </w:p>
-    <w:p>
-      <w:pPr>
-        <w:spacing w:line="240" w:lineRule="auto"/>
-        <w:rPr>
-          <w:rFonts w:ascii="Times New Roman" w:eastAsia="Times New Roman" w:hAnsi="Times New Roman" w:cs="Times New Roman"/>
-          <w:sz w:val="24"/>
-          <w:szCs w:val="24"/>
-        </w:rPr>
-      </w:pPr>
-      <w:r>
-        <w:rPr>
-          <w:rFonts w:ascii="Times New Roman" w:eastAsia="Times New Roman" w:hAnsi="Times New Roman" w:cs="Times New Roman"/>
-          <w:sz w:val="24"/>
-          <w:szCs w:val="24"/>
-        </w:rPr>
-        <w:t>While this looks sufficient the issues are within the details itself.  Looking closer and recalling there were 59 known errors in the entire dataset, only 10 values or 20% of the total errors were classifie</w:t>
-      </w:r>
-      <w:r>
-        <w:rPr>
-          <w:rFonts w:ascii="Times New Roman" w:eastAsia="Times New Roman" w:hAnsi="Times New Roman" w:cs="Times New Roman"/>
-          <w:sz w:val="24"/>
-          <w:szCs w:val="24"/>
-        </w:rPr>
-        <w:t xml:space="preserve">d correctly, giving </w:t>
-      </w:r>
-      <w:proofErr w:type="gramStart"/>
-      <w:r>
-        <w:rPr>
-          <w:rFonts w:ascii="Times New Roman" w:eastAsia="Times New Roman" w:hAnsi="Times New Roman" w:cs="Times New Roman"/>
-          <w:sz w:val="24"/>
-          <w:szCs w:val="24"/>
-        </w:rPr>
-        <w:t>a</w:t>
-      </w:r>
-      <w:proofErr w:type="gramEnd"/>
-      <w:r>
-        <w:rPr>
-          <w:rFonts w:ascii="Times New Roman" w:eastAsia="Times New Roman" w:hAnsi="Times New Roman" w:cs="Times New Roman"/>
-          <w:sz w:val="24"/>
-          <w:szCs w:val="24"/>
-        </w:rPr>
-        <w:t xml:space="preserve"> 80% miss rate.  </w:t>
-      </w:r>
-    </w:p>
-    <w:p>
-      <w:pPr>
-        <w:spacing w:line="240" w:lineRule="auto"/>
-        <w:rPr>
-          <w:rFonts w:ascii="Times New Roman" w:eastAsia="Times New Roman" w:hAnsi="Times New Roman" w:cs="Times New Roman"/>
-          <w:sz w:val="24"/>
-          <w:szCs w:val="24"/>
-        </w:rPr>
-      </w:pPr>
-      <w:r>
-        <w:rPr>
-          <w:rFonts w:ascii="Times New Roman" w:eastAsia="Times New Roman" w:hAnsi="Times New Roman" w:cs="Times New Roman"/>
-          <w:sz w:val="24"/>
-          <w:szCs w:val="24"/>
-        </w:rPr>
-        <w:tab/>
-        <w:t>As with analysis 1 a 25/75 split was created for a training and testing set.  Parameter tuning was the same and resulted in the same confidence of .1325 to be used for the J48 decision tree.</w:t>
-      </w:r>
-    </w:p>
-    <w:p>
-      <w:pPr>
-        <w:spacing w:line="240" w:lineRule="auto"/>
-        <w:rPr>
-          <w:rFonts w:ascii="Times New Roman" w:eastAsia="Times New Roman" w:hAnsi="Times New Roman" w:cs="Times New Roman"/>
-          <w:sz w:val="24"/>
-          <w:szCs w:val="24"/>
-        </w:rPr>
-      </w:pPr>
-    </w:p>
-    <w:p>
-      <w:r>
-        <w:br w:type="page"/>
-      </w:r>
-    </w:p>
-    <w:p>
-      <w:pPr>
-        <w:spacing w:line="240" w:lineRule="auto"/>
-        <w:rPr>
-          <w:rFonts w:ascii="Times New Roman" w:eastAsia="Times New Roman" w:hAnsi="Times New Roman" w:cs="Times New Roman"/>
-          <w:sz w:val="24"/>
-          <w:szCs w:val="24"/>
-        </w:rPr>
-      </w:pPr>
-    </w:p>
-    <w:p>
-      <w:pPr>
-        <w:spacing w:line="240" w:lineRule="auto"/>
-        <w:rPr>
-          <w:rFonts w:ascii="Times New Roman" w:eastAsia="Times New Roman" w:hAnsi="Times New Roman" w:cs="Times New Roman"/>
-          <w:sz w:val="24"/>
-          <w:szCs w:val="24"/>
-        </w:rPr>
-      </w:pPr>
-    </w:p>
-    <w:p>
-      <w:pPr>
-        <w:spacing w:line="240" w:lineRule="auto"/>
-        <w:rPr>
-          <w:rFonts w:ascii="Times New Roman" w:eastAsia="Times New Roman" w:hAnsi="Times New Roman" w:cs="Times New Roman"/>
-          <w:sz w:val="24"/>
-          <w:szCs w:val="24"/>
-        </w:rPr>
-      </w:pPr>
-      <w:r>
-        <w:rPr>
-          <w:rFonts w:ascii="Times New Roman" w:eastAsia="Times New Roman" w:hAnsi="Times New Roman" w:cs="Times New Roman"/>
-          <w:sz w:val="24"/>
-          <w:szCs w:val="24"/>
-        </w:rPr>
-        <w:t xml:space="preserve">Once the training set was tuned and run through </w:t>
-      </w:r>
-      <w:proofErr w:type="gramStart"/>
-      <w:r>
-        <w:rPr>
-          <w:rFonts w:ascii="Times New Roman" w:eastAsia="Times New Roman" w:hAnsi="Times New Roman" w:cs="Times New Roman"/>
-          <w:sz w:val="24"/>
-          <w:szCs w:val="24"/>
-        </w:rPr>
-        <w:t>WEKA,  the</w:t>
-      </w:r>
-      <w:proofErr w:type="gramEnd"/>
-      <w:r>
-        <w:rPr>
-          <w:rFonts w:ascii="Times New Roman" w:eastAsia="Times New Roman" w:hAnsi="Times New Roman" w:cs="Times New Roman"/>
-          <w:sz w:val="24"/>
-          <w:szCs w:val="24"/>
-        </w:rPr>
-        <w:t xml:space="preserve"> key measurements and confusion matrix look well defined, figure 12.</w:t>
-      </w:r>
-    </w:p>
-    <w:p>
-      <w:pPr>
-        <w:spacing w:line="240" w:lineRule="auto"/>
-        <w:rPr>
-          <w:rFonts w:ascii="Times New Roman" w:eastAsia="Times New Roman" w:hAnsi="Times New Roman" w:cs="Times New Roman"/>
-          <w:sz w:val="24"/>
-          <w:szCs w:val="24"/>
-        </w:rPr>
-      </w:pPr>
-      <w:r>
-        <w:rPr>
-          <w:noProof/>
-        </w:rPr>
-        <w:drawing>
-          <wp:inline distT="114300" distB="114300" distL="114300" distR="114300">
-            <wp:extent cx="5943600" cy="2832100"/>
-            <wp:effectExtent l="0" t="0" r="0" b="0"/>
-            <wp:docPr id="3" name="image09.png"/>
-            <wp:cNvGraphicFramePr/>
-            <a:graphic xmlns:a="http://schemas.openxmlformats.org/drawingml/2006/main">
-              <a:graphicData uri="http://schemas.openxmlformats.org/drawingml/2006/picture">
-                <pic:pic xmlns:pic="http://schemas.openxmlformats.org/drawingml/2006/picture">
-                  <pic:nvPicPr>
-                    <pic:cNvPr id="0" name="image09.png"/>
-                    <pic:cNvPicPr preferRelativeResize="0"/>
-                  </pic:nvPicPr>
-                  <pic:blipFill>
-                    <a:blip r:embed="rId18"/>
-                    <a:srcRect/>
-                    <a:stretch>
-                      <a:fillRect/>
-                    </a:stretch>
-                  </pic:blipFill>
-                  <pic:spPr>
-                    <a:xfrm>
-                      <a:off x="0" y="0"/>
-                      <a:ext cx="5943600" cy="2832100"/>
-                    </a:xfrm>
-                    <a:prstGeom prst="rect">
-                      <a:avLst/>
-                    </a:prstGeom>
-                    <a:ln/>
-                  </pic:spPr>
-                </pic:pic>
-              </a:graphicData>
-            </a:graphic>
-          </wp:inline>
-        </w:drawing>
-      </w:r>
-    </w:p>
-    <w:p>
-      <w:pPr>
-        <w:spacing w:line="240" w:lineRule="auto"/>
-        <w:rPr>
-          <w:rFonts w:ascii="Times New Roman" w:eastAsia="Times New Roman" w:hAnsi="Times New Roman" w:cs="Times New Roman"/>
-          <w:sz w:val="16"/>
-          <w:szCs w:val="16"/>
-        </w:rPr>
-      </w:pPr>
-      <w:r>
-        <w:rPr>
-          <w:rFonts w:ascii="Times New Roman" w:eastAsia="Times New Roman" w:hAnsi="Times New Roman" w:cs="Times New Roman"/>
-          <w:sz w:val="16"/>
-          <w:szCs w:val="16"/>
-        </w:rPr>
-        <w:t>Figure 12:  Training set initial results.</w:t>
-      </w:r>
-    </w:p>
-    <w:p>
-      <w:pPr>
-        <w:spacing w:line="240" w:lineRule="auto"/>
-        <w:rPr>
-          <w:rFonts w:ascii="Times New Roman" w:eastAsia="Times New Roman" w:hAnsi="Times New Roman" w:cs="Times New Roman"/>
-          <w:sz w:val="24"/>
-          <w:szCs w:val="24"/>
-        </w:rPr>
-      </w:pPr>
-      <w:r>
-        <w:rPr>
-          <w:rFonts w:ascii="Times New Roman" w:eastAsia="Times New Roman" w:hAnsi="Times New Roman" w:cs="Times New Roman"/>
-          <w:sz w:val="24"/>
-          <w:szCs w:val="24"/>
-        </w:rPr>
-        <w:t>With the trained classifier looking to have minimal errors the expectation is that th</w:t>
-      </w:r>
-      <w:r>
-        <w:rPr>
-          <w:rFonts w:ascii="Times New Roman" w:eastAsia="Times New Roman" w:hAnsi="Times New Roman" w:cs="Times New Roman"/>
-          <w:sz w:val="24"/>
-          <w:szCs w:val="24"/>
-        </w:rPr>
-        <w:t xml:space="preserve">e test set will result in better results and a final decision tree.  However, as can be seen in figure 13, there is a misclassification of about 2.5% and a 100% failure in classifying the bad class condition.  </w:t>
-      </w:r>
-      <w:r>
-        <w:rPr>
-          <w:noProof/>
-        </w:rPr>
-        <w:drawing>
-          <wp:inline distT="114300" distB="114300" distL="114300" distR="114300">
-            <wp:extent cx="5943600" cy="3263900"/>
-            <wp:effectExtent l="0" t="0" r="0" b="0"/>
-            <wp:docPr id="20" name="image39.png"/>
-            <wp:cNvGraphicFramePr/>
-            <a:graphic xmlns:a="http://schemas.openxmlformats.org/drawingml/2006/main">
-              <a:graphicData uri="http://schemas.openxmlformats.org/drawingml/2006/picture">
-                <pic:pic xmlns:pic="http://schemas.openxmlformats.org/drawingml/2006/picture">
-                  <pic:nvPicPr>
-                    <pic:cNvPr id="0" name="image39.png"/>
-                    <pic:cNvPicPr preferRelativeResize="0"/>
-                  </pic:nvPicPr>
-                  <pic:blipFill>
-                    <a:blip r:embed="rId19"/>
-                    <a:srcRect/>
-                    <a:stretch>
-                      <a:fillRect/>
-                    </a:stretch>
-                  </pic:blipFill>
-                  <pic:spPr>
-                    <a:xfrm>
-                      <a:off x="0" y="0"/>
-                      <a:ext cx="5943600" cy="3263900"/>
-                    </a:xfrm>
-                    <a:prstGeom prst="rect">
-                      <a:avLst/>
-                    </a:prstGeom>
-                    <a:ln/>
-                  </pic:spPr>
-                </pic:pic>
-              </a:graphicData>
-            </a:graphic>
-          </wp:inline>
-        </w:drawing>
-      </w:r>
-    </w:p>
-    <w:p>
-      <w:pPr>
-        <w:spacing w:line="240" w:lineRule="auto"/>
-        <w:rPr>
-          <w:rFonts w:ascii="Times New Roman" w:eastAsia="Times New Roman" w:hAnsi="Times New Roman" w:cs="Times New Roman"/>
-          <w:sz w:val="16"/>
-          <w:szCs w:val="16"/>
-        </w:rPr>
-      </w:pPr>
-      <w:r>
-        <w:rPr>
-          <w:rFonts w:ascii="Times New Roman" w:eastAsia="Times New Roman" w:hAnsi="Times New Roman" w:cs="Times New Roman"/>
-          <w:sz w:val="16"/>
-          <w:szCs w:val="16"/>
-        </w:rPr>
-        <w:t>Figure 13:  Test set J48 classification</w:t>
-      </w:r>
-    </w:p>
-    <w:p>
-      <w:pPr>
-        <w:spacing w:line="240" w:lineRule="auto"/>
-        <w:rPr>
-          <w:rFonts w:ascii="Times New Roman" w:eastAsia="Times New Roman" w:hAnsi="Times New Roman" w:cs="Times New Roman"/>
-          <w:sz w:val="24"/>
-          <w:szCs w:val="24"/>
-        </w:rPr>
-      </w:pPr>
-      <w:r>
-        <w:rPr>
-          <w:rFonts w:ascii="Times New Roman" w:eastAsia="Times New Roman" w:hAnsi="Times New Roman" w:cs="Times New Roman"/>
-          <w:sz w:val="24"/>
-          <w:szCs w:val="24"/>
-        </w:rPr>
-        <w:lastRenderedPageBreak/>
-        <w:t>In t</w:t>
-      </w:r>
-      <w:r>
-        <w:rPr>
-          <w:rFonts w:ascii="Times New Roman" w:eastAsia="Times New Roman" w:hAnsi="Times New Roman" w:cs="Times New Roman"/>
-          <w:sz w:val="24"/>
-          <w:szCs w:val="24"/>
-        </w:rPr>
-        <w:t>he end for this dataset the training and testing failed to produce any results.  The biggest reason for this is that the sample of bad data is too small and random for good analysis.</w:t>
-      </w:r>
-    </w:p>
-    <w:p>
-      <w:pPr>
-        <w:spacing w:line="240" w:lineRule="auto"/>
-        <w:rPr>
-          <w:rFonts w:ascii="Times New Roman" w:eastAsia="Times New Roman" w:hAnsi="Times New Roman" w:cs="Times New Roman"/>
-          <w:b/>
-          <w:sz w:val="24"/>
-          <w:szCs w:val="24"/>
-        </w:rPr>
-      </w:pPr>
-      <w:proofErr w:type="gramStart"/>
-      <w:r>
-        <w:rPr>
-          <w:rFonts w:ascii="Times New Roman" w:eastAsia="Times New Roman" w:hAnsi="Times New Roman" w:cs="Times New Roman"/>
-          <w:b/>
-          <w:sz w:val="24"/>
-          <w:szCs w:val="24"/>
-        </w:rPr>
-        <w:t>Final Conclusion</w:t>
-      </w:r>
-      <w:proofErr w:type="gramEnd"/>
-    </w:p>
-    <w:p>
-      <w:pPr>
-        <w:spacing w:line="240" w:lineRule="auto"/>
-        <w:ind w:firstLine="720"/>
-        <w:rPr>
-          <w:rFonts w:ascii="Times New Roman" w:eastAsia="Times New Roman" w:hAnsi="Times New Roman" w:cs="Times New Roman"/>
-          <w:sz w:val="24"/>
-          <w:szCs w:val="24"/>
-        </w:rPr>
-      </w:pPr>
-      <w:r>
-        <w:rPr>
-          <w:rFonts w:ascii="Times New Roman" w:eastAsia="Times New Roman" w:hAnsi="Times New Roman" w:cs="Times New Roman"/>
-          <w:sz w:val="24"/>
-          <w:szCs w:val="24"/>
-        </w:rPr>
         <w:t>In conclusion after running the data through two differe</w:t>
       </w:r>
       <w:r>
@@ -5518,7 +5646,7 @@
       <w:rPr>
         <w:noProof/>
       </w:rPr>
-      <w:t>20</w:t>
+      <w:t>21</w:t>
     </w:r>
     <w:r>
       <w:fldChar w:fldCharType="end"/>

</xml_diff>